<commit_message>
update worksheet for 2023
</commit_message>
<xml_diff>
--- a/Creating a Christmas Tree.docx
+++ b/Creating a Christmas Tree.docx
@@ -42,7 +42,13 @@
     </w:p>
     <w:p>
       <w:r>
-        <w:t xml:space="preserve">Christmas is 23 days away! </w:t>
+        <w:t>Christmas is 2</w:t>
+      </w:r>
+      <w:r>
+        <w:t>4</w:t>
+      </w:r>
+      <w:r>
+        <w:t xml:space="preserve"> days away! </w:t>
       </w:r>
       <w:r>
         <w:t>To celebrate, o</w:t>
@@ -182,7 +188,7 @@
                             <w:pPr>
                               <w:jc w:val="center"/>
                               <w:rPr>
-                                <w:rFonts w:ascii="Arial Unicode MS" w:eastAsia="Arial Unicode MS" w:hAnsi="Arial Unicode MS" w:cs="Arial Unicode MS" w:hint="cs"/>
+                                <w:rFonts w:ascii="Arial Unicode MS" w:eastAsia="Arial Unicode MS" w:hAnsi="Arial Unicode MS" w:cs="Arial Unicode MS"/>
                                 <w:bCs/>
                               </w:rPr>
                             </w:pPr>
@@ -207,7 +213,14 @@
                                 <w:rFonts w:ascii="Arial Unicode MS" w:eastAsia="Arial Unicode MS" w:hAnsi="Arial Unicode MS" w:cs="Arial Unicode MS"/>
                                 <w:bCs/>
                               </w:rPr>
-                              <w:t>https://paste.ee/r/P4gE8</w:t>
+                              <w:t>https://paste.ee/r/</w:t>
+                            </w:r>
+                            <w:r>
+                              <w:rPr>
+                                <w:rFonts w:ascii="Arial Unicode MS" w:eastAsia="Arial Unicode MS" w:hAnsi="Arial Unicode MS" w:cs="Arial Unicode MS"/>
+                                <w:bCs/>
+                              </w:rPr>
+                              <w:t>tiHgM</w:t>
                             </w:r>
                             <w:r>
                               <w:rPr>
@@ -252,7 +265,7 @@
                       <w:pPr>
                         <w:jc w:val="center"/>
                         <w:rPr>
-                          <w:rFonts w:ascii="Arial Unicode MS" w:eastAsia="Arial Unicode MS" w:hAnsi="Arial Unicode MS" w:cs="Arial Unicode MS" w:hint="cs"/>
+                          <w:rFonts w:ascii="Arial Unicode MS" w:eastAsia="Arial Unicode MS" w:hAnsi="Arial Unicode MS" w:cs="Arial Unicode MS"/>
                           <w:bCs/>
                         </w:rPr>
                       </w:pPr>
@@ -277,7 +290,14 @@
                           <w:rFonts w:ascii="Arial Unicode MS" w:eastAsia="Arial Unicode MS" w:hAnsi="Arial Unicode MS" w:cs="Arial Unicode MS"/>
                           <w:bCs/>
                         </w:rPr>
-                        <w:t>https://paste.ee/r/P4gE8</w:t>
+                        <w:t>https://paste.ee/r/</w:t>
+                      </w:r>
+                      <w:r>
+                        <w:rPr>
+                          <w:rFonts w:ascii="Arial Unicode MS" w:eastAsia="Arial Unicode MS" w:hAnsi="Arial Unicode MS" w:cs="Arial Unicode MS"/>
+                          <w:bCs/>
+                        </w:rPr>
+                        <w:t>tiHgM</w:t>
                       </w:r>
                       <w:r>
                         <w:rPr>
@@ -390,6 +410,7 @@
       <w:r>
         <w:rPr>
           <w:bCs/>
+          <w:noProof/>
         </w:rPr>
         <w:drawing>
           <wp:inline distT="0" distB="0" distL="0" distR="0" wp14:anchorId="4C34DFC0" wp14:editId="0B5B59BE">
@@ -746,7 +767,7 @@
                             <w:pPr>
                               <w:jc w:val="center"/>
                               <w:rPr>
-                                <w:rFonts w:ascii="Arial Unicode MS" w:eastAsia="Arial Unicode MS" w:hAnsi="Arial Unicode MS" w:cs="Arial Unicode MS" w:hint="cs"/>
+                                <w:rFonts w:ascii="Arial Unicode MS" w:eastAsia="Arial Unicode MS" w:hAnsi="Arial Unicode MS" w:cs="Arial Unicode MS"/>
                                 <w:bCs/>
                               </w:rPr>
                             </w:pPr>
@@ -995,7 +1016,7 @@
                             <w:pPr>
                               <w:jc w:val="center"/>
                               <w:rPr>
-                                <w:rFonts w:ascii="Arial Unicode MS" w:eastAsia="Arial Unicode MS" w:hAnsi="Arial Unicode MS" w:cs="Arial Unicode MS" w:hint="cs"/>
+                                <w:rFonts w:ascii="Arial Unicode MS" w:eastAsia="Arial Unicode MS" w:hAnsi="Arial Unicode MS" w:cs="Arial Unicode MS"/>
                                 <w:bCs/>
                               </w:rPr>
                             </w:pPr>
@@ -1004,14 +1025,7 @@
                                 <w:rFonts w:ascii="Arial Unicode MS" w:eastAsia="Arial Unicode MS" w:hAnsi="Arial Unicode MS" w:cs="Arial Unicode MS"/>
                                 <w:bCs/>
                               </w:rPr>
-                              <w:t>nano</w:t>
-                            </w:r>
-                            <w:r>
-                              <w:rPr>
-                                <w:rFonts w:ascii="Arial Unicode MS" w:eastAsia="Arial Unicode MS" w:hAnsi="Arial Unicode MS" w:cs="Arial Unicode MS"/>
-                                <w:bCs/>
-                              </w:rPr>
-                              <w:t xml:space="preserve"> </w:t>
+                              <w:t xml:space="preserve">nano </w:t>
                             </w:r>
                             <w:proofErr w:type="gramStart"/>
                             <w:r>

</xml_diff>